<commit_message>
commiting devops assignment code
</commit_message>
<xml_diff>
--- a/Assignment/DevOps_Assignment.docx
+++ b/Assignment/DevOps_Assignment.docx
@@ -3522,21 +3522,7 @@
         <w:rPr>
           <w:color w:val="44546A" w:themeColor="text2"/>
         </w:rPr>
-        <w:t xml:space="preserve">To execute the pipeline please navigate to the </w:t>
-      </w:r>
-      <w:proofErr w:type="spellStart"/>
-      <w:r>
-        <w:rPr>
-          <w:color w:val="44546A" w:themeColor="text2"/>
-        </w:rPr>
-        <w:t>data_pipeline</w:t>
-      </w:r>
-      <w:proofErr w:type="spellEnd"/>
-      <w:r>
-        <w:rPr>
-          <w:color w:val="44546A" w:themeColor="text2"/>
-        </w:rPr>
-        <w:t xml:space="preserve"> directory </w:t>
+        <w:t xml:space="preserve">To execute the pipeline please navigate </w:t>
       </w:r>
       <w:r>
         <w:rPr>
@@ -7151,7 +7137,7 @@
 </file>
 
 <file path=customXml/itemProps4.xml><?xml version="1.0" encoding="utf-8"?>
-<ds:datastoreItem xmlns:ds="http://schemas.openxmlformats.org/officeDocument/2006/customXml" ds:itemID="{2F8DB2E5-2F98-4E79-9A9B-2C1DD1635176}">
+<ds:datastoreItem xmlns:ds="http://schemas.openxmlformats.org/officeDocument/2006/customXml" ds:itemID="{9AB5C76D-1389-4BC4-9748-2E82309F3F68}">
   <ds:schemaRefs>
     <ds:schemaRef ds:uri="http://schemas.openxmlformats.org/officeDocument/2006/bibliography"/>
   </ds:schemaRefs>

</xml_diff>